<commit_message>
fin du menu debut jeux
</commit_message>
<xml_diff>
--- a/TEXTURES/Arbre.docx
+++ b/TEXTURES/Arbre.docx
@@ -1,6 +1,6 @@
 
 <file path=word/document.xml><?xml version="1.0" encoding="utf-8"?>
-<w:document xmlns:wpc="http://schemas.microsoft.com/office/word/2010/wordprocessingCanvas" xmlns:cx="http://schemas.microsoft.com/office/drawing/2014/chartex" xmlns:cx1="http://schemas.microsoft.com/office/drawing/2015/9/8/chartex" xmlns:cx2="http://schemas.microsoft.com/office/drawing/2015/10/21/chartex" xmlns:cx3="http://schemas.microsoft.com/office/drawing/2016/5/9/chartex" xmlns:cx4="http://schemas.microsoft.com/office/drawing/2016/5/10/chartex" xmlns:cx5="http://schemas.microsoft.com/office/drawing/2016/5/11/chartex" xmlns:mc="http://schemas.openxmlformats.org/markup-compatibility/2006" xmlns:o="urn:schemas-microsoft-com:office:office" xmlns:r="http://schemas.openxmlformats.org/officeDocument/2006/relationships" xmlns:m="http://schemas.openxmlformats.org/officeDocument/2006/math" xmlns:v="urn:schemas-microsoft-com:vml" xmlns:wp14="http://schemas.microsoft.com/office/word/2010/wordprocessingDrawing" xmlns:wp="http://schemas.openxmlformats.org/drawingml/2006/wordprocessingDrawing" xmlns:w10="urn:schemas-microsoft-com:office:word" xmlns:w="http://schemas.openxmlformats.org/wordprocessingml/2006/main" xmlns:w14="http://schemas.microsoft.com/office/word/2010/wordml" xmlns:w15="http://schemas.microsoft.com/office/word/2012/wordml" xmlns:w16se="http://schemas.microsoft.com/office/word/2015/wordml/symex" xmlns:wpg="http://schemas.microsoft.com/office/word/2010/wordprocessingGroup" xmlns:wpi="http://schemas.microsoft.com/office/word/2010/wordprocessingInk" xmlns:wne="http://schemas.microsoft.com/office/word/2006/wordml" xmlns:wps="http://schemas.microsoft.com/office/word/2010/wordprocessingShape" mc:Ignorable="w14 w15 w16se wp14">
+<w:document xmlns:wpc="http://schemas.microsoft.com/office/word/2010/wordprocessingCanvas" xmlns:cx="http://schemas.microsoft.com/office/drawing/2014/chartex" xmlns:cx1="http://schemas.microsoft.com/office/drawing/2015/9/8/chartex" xmlns:cx2="http://schemas.microsoft.com/office/drawing/2015/10/21/chartex" xmlns:cx3="http://schemas.microsoft.com/office/drawing/2016/5/9/chartex" xmlns:cx4="http://schemas.microsoft.com/office/drawing/2016/5/10/chartex" xmlns:cx5="http://schemas.microsoft.com/office/drawing/2016/5/11/chartex" xmlns:cx6="http://schemas.microsoft.com/office/drawing/2016/5/12/chartex" xmlns:cx7="http://schemas.microsoft.com/office/drawing/2016/5/13/chartex" xmlns:cx8="http://schemas.microsoft.com/office/drawing/2016/5/14/chartex" xmlns:mc="http://schemas.openxmlformats.org/markup-compatibility/2006" xmlns:o="urn:schemas-microsoft-com:office:office" xmlns:r="http://schemas.openxmlformats.org/officeDocument/2006/relationships" xmlns:m="http://schemas.openxmlformats.org/officeDocument/2006/math" xmlns:v="urn:schemas-microsoft-com:vml" xmlns:wp14="http://schemas.microsoft.com/office/word/2010/wordprocessingDrawing" xmlns:wp="http://schemas.openxmlformats.org/drawingml/2006/wordprocessingDrawing" xmlns:w10="urn:schemas-microsoft-com:office:word" xmlns:w="http://schemas.openxmlformats.org/wordprocessingml/2006/main" xmlns:w14="http://schemas.microsoft.com/office/word/2010/wordml" xmlns:w15="http://schemas.microsoft.com/office/word/2012/wordml" xmlns:w16se="http://schemas.microsoft.com/office/word/2015/wordml/symex" xmlns:wpg="http://schemas.microsoft.com/office/word/2010/wordprocessingGroup" xmlns:wpi="http://schemas.microsoft.com/office/word/2010/wordprocessingInk" xmlns:wne="http://schemas.microsoft.com/office/word/2006/wordml" xmlns:wps="http://schemas.microsoft.com/office/word/2010/wordprocessingShape" mc:Ignorable="w14 w15 w16se wp14">
   <w:body>
     <w:p>
       <w:pPr>
@@ -48,11 +48,6 @@
     </w:p>
     <w:p>
       <w:r>
-        <w:t>C:\Users\maxou\Desktop\dessins\Armes\1</w:t>
-      </w:r>
-    </w:p>
-    <w:p>
-      <w:r>
         <w:t>NIVEAU 2</w:t>
       </w:r>
       <w:r>
@@ -92,11 +87,6 @@
     </w:p>
     <w:p>
       <w:r>
-        <w:t>C:\Users\maxou\Desktop\dessins\Armes\2</w:t>
-      </w:r>
-    </w:p>
-    <w:p>
-      <w:r>
         <w:t>NIVEAU 3</w:t>
       </w:r>
       <w:r>
@@ -144,11 +134,6 @@
     </w:p>
     <w:p>
       <w:r>
-        <w:t>C:\Users\maxou\Desktop\dessins\Armes\Explosif\3</w:t>
-      </w:r>
-    </w:p>
-    <w:p>
-      <w:r>
         <w:t>2   AK-47</w:t>
       </w:r>
       <w:r>
@@ -157,20 +142,10 @@
     </w:p>
     <w:p>
       <w:r>
-        <w:t>C:\Users\maxou\Desktop\dessins\Armes\Rapidité de tir\3</w:t>
-      </w:r>
-    </w:p>
-    <w:p>
-      <w:r>
         <w:t>3   Sniper</w:t>
       </w:r>
       <w:r>
         <w:t xml:space="preserve">  -Max</w:t>
-      </w:r>
-    </w:p>
-    <w:p>
-      <w:r>
-        <w:t>C:\Users\maxou\Desktop\dessins\Armes\Précision\3</w:t>
       </w:r>
     </w:p>
     <w:p>
@@ -212,7 +187,6 @@
         <w:t>Max</w:t>
       </w:r>
     </w:p>
-    <w:p/>
     <w:p>
       <w:r>
         <w:t>2   Uzi</w:t>
@@ -221,7 +195,6 @@
         <w:t xml:space="preserve">  -Alex</w:t>
       </w:r>
     </w:p>
-    <w:p/>
     <w:p>
       <w:r>
         <w:t>3   AWP</w:t>
@@ -233,7 +206,6 @@
         <w:t>Max</w:t>
       </w:r>
     </w:p>
-    <w:p/>
     <w:p>
       <w:r>
         <w:t>NIVEAU 5</w:t>
@@ -270,7 +242,6 @@
         <w:t xml:space="preserve">  -Max</w:t>
       </w:r>
     </w:p>
-    <w:p/>
     <w:p>
       <w:r>
         <w:t>2   Double Uzi</w:t>
@@ -279,7 +250,6 @@
         <w:t xml:space="preserve">  -Alex</w:t>
       </w:r>
     </w:p>
-    <w:p/>
     <w:p>
       <w:r>
         <w:t xml:space="preserve">3   </w:t>
@@ -291,11 +261,33 @@
         <w:t xml:space="preserve">  -Max</w:t>
       </w:r>
     </w:p>
-    <w:p/>
     <w:p>
       <w:r>
         <w:t>NIVEAU 6</w:t>
       </w:r>
+      <w:r>
+        <w:t xml:space="preserve">     </w:t>
+      </w:r>
+      <w:r>
+        <w:rPr>
+          <mc:AlternateContent>
+            <mc:Choice Requires="w16se">
+              <w:rFonts w:ascii="Segoe UI Symbol" w:hAnsi="Segoe UI Symbol"/>
+            </mc:Choice>
+            <mc:Fallback>
+              <w:rFonts w:ascii="Segoe UI Emoji" w:eastAsia="Segoe UI Emoji" w:hAnsi="Segoe UI Emoji" w:cs="Segoe UI Emoji"/>
+            </mc:Fallback>
+          </mc:AlternateContent>
+        </w:rPr>
+        <mc:AlternateContent>
+          <mc:Choice Requires="w16se">
+            <w16se:symEx w16se:font="Segoe UI Emoji" w16se:char="2665"/>
+          </mc:Choice>
+          <mc:Fallback>
+            <w:t>♥</w:t>
+          </mc:Fallback>
+        </mc:AlternateContent>
+      </w:r>
     </w:p>
     <w:p>
       <w:r>
@@ -311,7 +303,6 @@
         <w:t>Max</w:t>
       </w:r>
     </w:p>
-    <w:p/>
     <w:p>
       <w:r>
         <w:t xml:space="preserve">2   </w:t>
@@ -323,7 +314,6 @@
         <w:t xml:space="preserve">  -Max</w:t>
       </w:r>
     </w:p>
-    <w:p/>
     <w:p>
       <w:r>
         <w:t xml:space="preserve">3   </w:t>
@@ -338,11 +328,33 @@
         <w:t>Max</w:t>
       </w:r>
     </w:p>
-    <w:p/>
     <w:p>
       <w:r>
         <w:t>NIVEAU 7</w:t>
       </w:r>
+      <w:r>
+        <w:t xml:space="preserve">     </w:t>
+      </w:r>
+      <w:r>
+        <w:rPr>
+          <mc:AlternateContent>
+            <mc:Choice Requires="w16se">
+              <w:rFonts w:ascii="Segoe UI Symbol" w:hAnsi="Segoe UI Symbol"/>
+            </mc:Choice>
+            <mc:Fallback>
+              <w:rFonts w:ascii="Segoe UI Emoji" w:eastAsia="Segoe UI Emoji" w:hAnsi="Segoe UI Emoji" w:cs="Segoe UI Emoji"/>
+            </mc:Fallback>
+          </mc:AlternateContent>
+        </w:rPr>
+        <mc:AlternateContent>
+          <mc:Choice Requires="w16se">
+            <w16se:symEx w16se:font="Segoe UI Emoji" w16se:char="2665"/>
+          </mc:Choice>
+          <mc:Fallback>
+            <w:t>♥</w:t>
+          </mc:Fallback>
+        </mc:AlternateContent>
+      </w:r>
     </w:p>
     <w:p>
       <w:r>
@@ -354,8 +366,10 @@
       <w:r>
         <w:t xml:space="preserve">  -</w:t>
       </w:r>
-    </w:p>
-    <w:p/>
+      <w:r>
+        <w:t xml:space="preserve"> Max</w:t>
+      </w:r>
+    </w:p>
     <w:p>
       <w:r>
         <w:t xml:space="preserve">2   </w:t>
@@ -366,8 +380,10 @@
       <w:r>
         <w:t xml:space="preserve">  -</w:t>
       </w:r>
-    </w:p>
-    <w:p/>
+      <w:r>
+        <w:t xml:space="preserve"> Max</w:t>
+      </w:r>
+    </w:p>
     <w:p>
       <w:r>
         <w:t xml:space="preserve">3   </w:t>
@@ -378,8 +394,10 @@
       <w:r>
         <w:t xml:space="preserve">  -</w:t>
       </w:r>
-    </w:p>
-    <w:p/>
+      <w:r>
+        <w:t xml:space="preserve"> Max</w:t>
+      </w:r>
+    </w:p>
     <w:p>
       <w:r>
         <w:t>NIVEAU 8</w:t>
@@ -392,8 +410,10 @@
       <w:r>
         <w:t>Lance-missile</w:t>
       </w:r>
-    </w:p>
-    <w:p/>
+      <w:r>
+        <w:t xml:space="preserve"> - Max</w:t>
+      </w:r>
+    </w:p>
     <w:p>
       <w:r>
         <w:t xml:space="preserve">2   </w:t>
@@ -401,83 +421,124 @@
       <w:r>
         <w:t>Double tourelle</w:t>
       </w:r>
-    </w:p>
-    <w:p/>
+      <w:r>
+        <w:t xml:space="preserve"> - </w:t>
+      </w:r>
+      <w:r>
+        <w:t>Max</w:t>
+      </w:r>
+    </w:p>
     <w:p>
       <w:r>
         <w:t xml:space="preserve">3   </w:t>
       </w:r>
       <w:r>
-        <w:t>Tourelle auto + Tourelle précise Haute vitesse</w:t>
-      </w:r>
-    </w:p>
-    <w:p/>
-    <w:p>
-      <w:r>
-        <w:t>NIVEAU 9</w:t>
-      </w:r>
-    </w:p>
-    <w:p>
-      <w:r>
-        <w:t xml:space="preserve">1   </w:t>
-      </w:r>
-      <w:r>
-        <w:t>Lance-missiles multiples</w:t>
-      </w:r>
-    </w:p>
-    <w:p>
-      <w:r>
-        <w:t xml:space="preserve">2   </w:t>
-      </w:r>
-      <w:r>
-        <w:t>Quadruple tourelle Haute précision</w:t>
-      </w:r>
-    </w:p>
-    <w:p>
-      <w:r>
-        <w:t xml:space="preserve">3   </w:t>
-      </w:r>
-      <w:r>
-        <w:t>Double sniper + tourelle Haute précision</w:t>
-      </w:r>
-    </w:p>
-    <w:p/>
-    <w:p>
-      <w:r>
-        <w:t>NIVEAU 10</w:t>
-      </w:r>
-    </w:p>
-    <w:p>
-      <w:r>
-        <w:t xml:space="preserve">1   </w:t>
-      </w:r>
-      <w:r>
-        <w:t>Lance missile nucléaire</w:t>
-      </w:r>
-    </w:p>
-    <w:p>
-      <w:r>
-        <w:t xml:space="preserve">2   </w:t>
-      </w:r>
-      <w:r>
-        <w:t>Cannon Laser</w:t>
-      </w:r>
-    </w:p>
-    <w:p>
-      <w:r>
-        <w:t xml:space="preserve">3   </w:t>
-      </w:r>
-      <w:r>
-        <w:t xml:space="preserve">The Anhilator (Gros laser sa </w:t>
-      </w:r>
-      <w:r>
-        <w:t>mère</w:t>
-      </w:r>
-      <w:r>
-        <w:t>)</w:t>
+        <w:t xml:space="preserve">petite </w:t>
+      </w:r>
+      <w:r>
+        <w:t xml:space="preserve">Tourelle </w:t>
+      </w:r>
+      <w:r>
+        <w:t xml:space="preserve">auto </w:t>
       </w:r>
       <w:bookmarkStart w:id="0" w:name="_GoBack"/>
       <w:bookmarkEnd w:id="0"/>
+      <w:r>
+        <w:t>+ Tourelle précise Haute vitesse</w:t>
+      </w:r>
+      <w:r>
+        <w:t xml:space="preserve"> </w:t>
+      </w:r>
+      <w:r>
+        <w:t xml:space="preserve"> - </w:t>
+      </w:r>
+      <w:r>
+        <w:t>Max</w:t>
+      </w:r>
+    </w:p>
+    <w:p>
+      <w:r>
+        <w:t>NIVEAU 9</w:t>
+      </w:r>
+    </w:p>
+    <w:p>
+      <w:r>
+        <w:t xml:space="preserve">1   </w:t>
+      </w:r>
+      <w:r>
+        <w:t>Lance-missiles multiples</w:t>
+      </w:r>
+      <w:r>
+        <w:t xml:space="preserve"> -</w:t>
+      </w:r>
+    </w:p>
+    <w:p>
+      <w:r>
+        <w:t xml:space="preserve">2   </w:t>
+      </w:r>
+      <w:r>
+        <w:t>Quadruple tourelle Haute précision</w:t>
+      </w:r>
+      <w:r>
+        <w:t xml:space="preserve"> -</w:t>
+      </w:r>
+    </w:p>
+    <w:p>
+      <w:r>
+        <w:lastRenderedPageBreak/>
+        <w:t xml:space="preserve">3   </w:t>
+      </w:r>
+      <w:r>
+        <w:t>Double sniper + tourelle Haute précision</w:t>
+      </w:r>
+      <w:r>
+        <w:t xml:space="preserve"> -</w:t>
+      </w:r>
+    </w:p>
+    <w:p/>
+    <w:p>
+      <w:r>
+        <w:t>NIVEAU 10</w:t>
+      </w:r>
+    </w:p>
+    <w:p>
+      <w:r>
+        <w:t xml:space="preserve">1   </w:t>
+      </w:r>
+      <w:r>
+        <w:t>Lance missile nucléaire</w:t>
+      </w:r>
+      <w:r>
+        <w:t xml:space="preserve"> -</w:t>
+      </w:r>
+    </w:p>
+    <w:p>
+      <w:r>
+        <w:t xml:space="preserve">2   </w:t>
+      </w:r>
+      <w:r>
+        <w:t>Cannon Laser</w:t>
+      </w:r>
+      <w:r>
+        <w:t xml:space="preserve"> -</w:t>
+      </w:r>
+    </w:p>
+    <w:p>
+      <w:r>
+        <w:t xml:space="preserve">3   </w:t>
+      </w:r>
+      <w:r>
+        <w:t xml:space="preserve">The Anhilator (Gros laser sa </w:t>
+      </w:r>
+      <w:r>
+        <w:t>mère</w:t>
+      </w:r>
+      <w:r>
+        <w:t>)</w:t>
+      </w:r>
+      <w:r>
+        <w:t xml:space="preserve"> -</w:t>
+      </w:r>
     </w:p>
     <w:p/>
     <w:p/>
@@ -492,7 +553,7 @@
 </file>
 
 <file path=word/numbering.xml><?xml version="1.0" encoding="utf-8"?>
-<w:numbering xmlns:wpc="http://schemas.microsoft.com/office/word/2010/wordprocessingCanvas" xmlns:cx="http://schemas.microsoft.com/office/drawing/2014/chartex" xmlns:cx1="http://schemas.microsoft.com/office/drawing/2015/9/8/chartex" xmlns:cx2="http://schemas.microsoft.com/office/drawing/2015/10/21/chartex" xmlns:cx3="http://schemas.microsoft.com/office/drawing/2016/5/9/chartex" xmlns:cx4="http://schemas.microsoft.com/office/drawing/2016/5/10/chartex" xmlns:cx5="http://schemas.microsoft.com/office/drawing/2016/5/11/chartex" xmlns:mc="http://schemas.openxmlformats.org/markup-compatibility/2006" xmlns:o="urn:schemas-microsoft-com:office:office" xmlns:r="http://schemas.openxmlformats.org/officeDocument/2006/relationships" xmlns:m="http://schemas.openxmlformats.org/officeDocument/2006/math" xmlns:v="urn:schemas-microsoft-com:vml" xmlns:wp14="http://schemas.microsoft.com/office/word/2010/wordprocessingDrawing" xmlns:wp="http://schemas.openxmlformats.org/drawingml/2006/wordprocessingDrawing" xmlns:w10="urn:schemas-microsoft-com:office:word" xmlns:w="http://schemas.openxmlformats.org/wordprocessingml/2006/main" xmlns:w14="http://schemas.microsoft.com/office/word/2010/wordml" xmlns:w15="http://schemas.microsoft.com/office/word/2012/wordml" xmlns:w16se="http://schemas.microsoft.com/office/word/2015/wordml/symex" xmlns:wpg="http://schemas.microsoft.com/office/word/2010/wordprocessingGroup" xmlns:wpi="http://schemas.microsoft.com/office/word/2010/wordprocessingInk" xmlns:wne="http://schemas.microsoft.com/office/word/2006/wordml" xmlns:wps="http://schemas.microsoft.com/office/word/2010/wordprocessingShape" mc:Ignorable="w14 w15 w16se wp14">
+<w:numbering xmlns:wpc="http://schemas.microsoft.com/office/word/2010/wordprocessingCanvas" xmlns:cx="http://schemas.microsoft.com/office/drawing/2014/chartex" xmlns:cx1="http://schemas.microsoft.com/office/drawing/2015/9/8/chartex" xmlns:cx2="http://schemas.microsoft.com/office/drawing/2015/10/21/chartex" xmlns:cx3="http://schemas.microsoft.com/office/drawing/2016/5/9/chartex" xmlns:cx4="http://schemas.microsoft.com/office/drawing/2016/5/10/chartex" xmlns:cx5="http://schemas.microsoft.com/office/drawing/2016/5/11/chartex" xmlns:cx6="http://schemas.microsoft.com/office/drawing/2016/5/12/chartex" xmlns:cx7="http://schemas.microsoft.com/office/drawing/2016/5/13/chartex" xmlns:cx8="http://schemas.microsoft.com/office/drawing/2016/5/14/chartex" xmlns:mc="http://schemas.openxmlformats.org/markup-compatibility/2006" xmlns:o="urn:schemas-microsoft-com:office:office" xmlns:r="http://schemas.openxmlformats.org/officeDocument/2006/relationships" xmlns:m="http://schemas.openxmlformats.org/officeDocument/2006/math" xmlns:v="urn:schemas-microsoft-com:vml" xmlns:wp14="http://schemas.microsoft.com/office/word/2010/wordprocessingDrawing" xmlns:wp="http://schemas.openxmlformats.org/drawingml/2006/wordprocessingDrawing" xmlns:w10="urn:schemas-microsoft-com:office:word" xmlns:w="http://schemas.openxmlformats.org/wordprocessingml/2006/main" xmlns:w14="http://schemas.microsoft.com/office/word/2010/wordml" xmlns:w15="http://schemas.microsoft.com/office/word/2012/wordml" xmlns:w16se="http://schemas.microsoft.com/office/word/2015/wordml/symex" xmlns:wpg="http://schemas.microsoft.com/office/word/2010/wordprocessingGroup" xmlns:wpi="http://schemas.microsoft.com/office/word/2010/wordprocessingInk" xmlns:wne="http://schemas.microsoft.com/office/word/2006/wordml" xmlns:wps="http://schemas.microsoft.com/office/word/2010/wordprocessingShape" mc:Ignorable="w14 w15 w16se wp14">
   <w:abstractNum w:abstractNumId="0" w15:restartNumberingAfterBreak="0">
     <w:nsid w:val="5AFC39F1"/>
     <w:multiLevelType w:val="hybridMultilevel"/>

</xml_diff>